<commit_message>
new hierarchy for tomcat
</commit_message>
<xml_diff>
--- a/docs/FE-mklink.docx
+++ b/docs/FE-mklink.docx
@@ -4,31 +4,14 @@
   <w:body>
     <w:p>
       <w:r>
-        <w:t>These need to be changed based on the local setup of the developer. (</w:t>
-      </w:r>
-      <w:proofErr w:type="gramStart"/>
-      <w:r>
-        <w:t>ex</w:t>
-      </w:r>
-      <w:proofErr w:type="gramEnd"/>
-      <w:r>
-        <w:t>. Phil’s is C:\Development\GIT)</w:t>
-      </w:r>
-      <w:bookmarkStart w:id="0" w:name="_GoBack"/>
-      <w:bookmarkEnd w:id="0"/>
+        <w:t>These need to be changed based on the local setup of the developer. (ex. Phil’s is C:\Development\GIT)</w:t>
+      </w:r>
     </w:p>
     <w:p/>
     <w:p/>
     <w:p>
-      <w:proofErr w:type="spellStart"/>
-      <w:proofErr w:type="gramStart"/>
-      <w:r>
-        <w:t>mklink</w:t>
-      </w:r>
-      <w:proofErr w:type="spellEnd"/>
-      <w:proofErr w:type="gramEnd"/>
-      <w:r>
-        <w:t xml:space="preserve"> /J C:\XAMPP\tomcat\webapps\registeredreviews</w:t>
+      <w:r>
+        <w:t>mklink /J C:\XAMPP\tomcat\webapps\registeredreviews</w:t>
       </w:r>
       <w:r>
         <w:t xml:space="preserve"> C:\Development\</w:t>
@@ -40,145 +23,94 @@
         <w:t>\</w:t>
       </w:r>
       <w:r>
-        <w:t>registered_reviews\registeredreviews\target</w:t>
+        <w:t>registered</w:t>
+      </w:r>
+      <w:r>
+        <w:t>reviews</w:t>
+      </w:r>
+      <w:r>
+        <w:t>\target</w:t>
+      </w:r>
+      <w:r>
+        <w:t>\r</w:t>
+      </w:r>
+      <w:r>
+        <w:t>egistered</w:t>
+      </w:r>
+      <w:r>
+        <w:t>r</w:t>
+      </w:r>
+      <w:bookmarkStart w:id="0" w:name="_GoBack"/>
+      <w:bookmarkEnd w:id="0"/>
+      <w:r>
+        <w:t>eviews</w:t>
+      </w:r>
+    </w:p>
+    <w:p/>
+    <w:p/>
+    <w:p>
+      <w:r>
+        <w:t>rmdir /s /q C:\Projects\GIT\registered_reviews\registeredreviews\target\RegisteredReviews\WEB-INF\views</w:t>
       </w:r>
     </w:p>
     <w:p>
-      <w:proofErr w:type="spellStart"/>
-      <w:proofErr w:type="gramStart"/>
-      <w:r>
-        <w:t>rmdir</w:t>
-      </w:r>
-      <w:proofErr w:type="spellEnd"/>
-      <w:proofErr w:type="gramEnd"/>
-      <w:r>
-        <w:t xml:space="preserve"> /s /q C:\Project</w:t>
-      </w:r>
-      <w:r>
-        <w:t>s</w:t>
-      </w:r>
-      <w:r>
-        <w:t>\GIT\registered_reviews\registeredreviews\target\RegisteredReviews\WEB-INF\views</w:t>
+      <w:r>
+        <w:t>rmdir /s /q C:\Projects\GIT\registered_reviews\registeredreviews\target\RegisteredReviews\resources</w:t>
       </w:r>
     </w:p>
     <w:p>
-      <w:proofErr w:type="spellStart"/>
-      <w:proofErr w:type="gramStart"/>
-      <w:r>
-        <w:t>rmdir</w:t>
-      </w:r>
-      <w:proofErr w:type="spellEnd"/>
-      <w:proofErr w:type="gramEnd"/>
-      <w:r>
-        <w:t xml:space="preserve"> /s /q C:\Project</w:t>
+      <w:r>
+        <w:t>mklink /J C:\</w:t>
+      </w:r>
+      <w:r>
+        <w:t>Projects\GIT\registered_reviews\registeredreviews</w:t>
+      </w:r>
+      <w:r>
+        <w:t>\target\</w:t>
+      </w:r>
+      <w:r>
+        <w:t>RegisteredReviews</w:t>
+      </w:r>
+      <w:r>
+        <w:t>\WEB-INF\views C:\Project</w:t>
       </w:r>
       <w:r>
         <w:t>s</w:t>
       </w:r>
       <w:r>
-        <w:t>\GIT\registered_reviews\registeredreviews\target\RegisteredReviews\resources</w:t>
+        <w:t>\GIT\</w:t>
+      </w:r>
+      <w:r>
+        <w:t>registered_reviews</w:t>
+      </w:r>
+      <w:r>
+        <w:t>\</w:t>
+      </w:r>
+      <w:r>
+        <w:t>RegisteredReviews</w:t>
+      </w:r>
+      <w:r>
+        <w:t>\src\main\webapp\WEB-INF\views</w:t>
       </w:r>
     </w:p>
     <w:p>
-      <w:proofErr w:type="spellStart"/>
-      <w:proofErr w:type="gramStart"/>
-      <w:r>
-        <w:t>mklink</w:t>
-      </w:r>
-      <w:proofErr w:type="spellEnd"/>
-      <w:proofErr w:type="gramEnd"/>
-      <w:r>
-        <w:t xml:space="preserve"> /J C:\</w:t>
-      </w:r>
-      <w:r>
-        <w:t>Project</w:t>
-      </w:r>
-      <w:r>
-        <w:t>s</w:t>
-      </w:r>
-      <w:r>
-        <w:t>\GIT\registered_reviews\registeredreviews</w:t>
-      </w:r>
-      <w:r>
-        <w:t>\target\</w:t>
-      </w:r>
-      <w:r>
-        <w:t>RegisteredReviews</w:t>
-      </w:r>
-      <w:r>
-        <w:t>\WEB-INF\views C:\</w:t>
-      </w:r>
-      <w:r>
-        <w:t>Project</w:t>
-      </w:r>
-      <w:r>
-        <w:t>s</w:t>
+      <w:r>
+        <w:t xml:space="preserve">mklink /J </w:t>
+      </w:r>
+      <w:r>
+        <w:t>C:\Projects\GIT\registered_reviews\registeredreviews\target\RegisteredReviews</w:t>
       </w:r>
       <w:r>
         <w:t>\</w:t>
       </w:r>
       <w:r>
-        <w:t>GIT</w:t>
-      </w:r>
-      <w:r>
-        <w:t>\</w:t>
-      </w:r>
-      <w:r>
-        <w:t>registered_reviews</w:t>
-      </w:r>
-      <w:r>
-        <w:t>\</w:t>
-      </w:r>
-      <w:r>
-        <w:t>RegisteredReviews</w:t>
-      </w:r>
-      <w:r>
-        <w:t>\src\main\webapp\WEB-INF\views</w:t>
-      </w:r>
-    </w:p>
-    <w:p>
-      <w:proofErr w:type="spellStart"/>
-      <w:proofErr w:type="gramStart"/>
-      <w:r>
-        <w:t>mklink</w:t>
-      </w:r>
-      <w:proofErr w:type="spellEnd"/>
-      <w:proofErr w:type="gramEnd"/>
-      <w:r>
-        <w:t xml:space="preserve"> /J </w:t>
-      </w:r>
-      <w:r>
-        <w:t>C:\Project</w:t>
-      </w:r>
-      <w:r>
-        <w:t>s</w:t>
-      </w:r>
-      <w:r>
-        <w:t>\GIT\registered_reviews\registeredreviews\target\</w:t>
-      </w:r>
-      <w:r>
-        <w:t>RegisteredR</w:t>
-      </w:r>
-      <w:r>
-        <w:t>eviews</w:t>
-      </w:r>
-      <w:r>
-        <w:t>\</w:t>
-      </w:r>
-      <w:r>
         <w:t>static</w:t>
       </w:r>
       <w:r>
         <w:t xml:space="preserve"> </w:t>
       </w:r>
       <w:r>
-        <w:t>C:\Project</w:t>
-      </w:r>
-      <w:r>
-        <w:t>s</w:t>
-      </w:r>
-      <w:r>
-        <w:t>\GIT\registered_reviews\RegisteredReviews\</w:t>
+        <w:t>C:\Projects\GIT\registered_reviews\RegisteredReviews\</w:t>
       </w:r>
       <w:r>
         <w:t>src\main\webapp\</w:t>

</xml_diff>